<commit_message>
No more node_modules/__pycache__, update, add, delete features in trade machine
</commit_message>
<xml_diff>
--- a/NHL_Trade_Machine.docx
+++ b/NHL_Trade_Machine.docx
@@ -4,31 +4,7 @@
   <w:body>
     <w:p>
       <w:r>
-        <w:t xml:space="preserve">Project: Build a modern style NHL Trade Machine that </w:t>
-      </w:r>
-      <w:proofErr w:type="gramStart"/>
-      <w:r>
-        <w:t>takes into account</w:t>
-      </w:r>
-      <w:proofErr w:type="gramEnd"/>
-      <w:r>
-        <w:t xml:space="preserve"> the roster space, finances, </w:t>
-      </w:r>
-      <w:proofErr w:type="gramStart"/>
-      <w:r>
-        <w:t>and also</w:t>
-      </w:r>
-      <w:proofErr w:type="gramEnd"/>
-      <w:r>
-        <w:t xml:space="preserve"> other factors as well. This trade machine is </w:t>
-      </w:r>
-      <w:proofErr w:type="gramStart"/>
-      <w:r>
-        <w:t>suppose</w:t>
-      </w:r>
-      <w:proofErr w:type="gramEnd"/>
-      <w:r>
-        <w:t xml:space="preserve"> to be proposed to major hockey websites with no trade machine or not up-to-date designs. This project should take 100-150 Hours to complete</w:t>
+        <w:t>Project: Build a modern style NHL Trade Machine that takes into account the roster space, finances, and also other factors as well. This trade machine is suppose to be proposed to major hockey websites with no trade machine or not up-to-date designs. This project should take 100-150 Hours to complete</w:t>
       </w:r>
     </w:p>
     <w:p/>
@@ -63,15 +39,7 @@
         </w:numPr>
       </w:pPr>
       <w:r>
-        <w:t xml:space="preserve">Team Analysis on what their status is (Rebuilding, Selling, Buying, </w:t>
-      </w:r>
-      <w:proofErr w:type="spellStart"/>
-      <w:r>
-        <w:t>etc</w:t>
-      </w:r>
-      <w:proofErr w:type="spellEnd"/>
-      <w:r>
-        <w:t>).</w:t>
+        <w:t>Team Analysis on what their status is (Rebuilding, Selling, Buying, etc).</w:t>
       </w:r>
     </w:p>
     <w:p>
@@ -87,6 +55,23 @@
       </w:r>
     </w:p>
     <w:p/>
+    <w:p>
+      <w:r>
+        <w:t>Additional Features (Side):</w:t>
+      </w:r>
+    </w:p>
+    <w:p>
+      <w:pPr>
+        <w:pStyle w:val="ListParagraph"/>
+        <w:numPr>
+          <w:ilvl w:val="0"/>
+          <w:numId w:val="1"/>
+        </w:numPr>
+      </w:pPr>
+      <w:r>
+        <w:t>AI Face Generation of players</w:t>
+      </w:r>
+    </w:p>
     <w:p>
       <w:r>
         <w:t xml:space="preserve">Ideal Price Range: </w:t>

</xml_diff>